<commit_message>
Finished report and benchmarks for last Spark meeting
</commit_message>
<xml_diff>
--- a/report-fall2010.docx
+++ b/report-fall2010.docx
@@ -16,6 +16,144 @@
         </w:numPr>
       </w:pPr>
       <w:r>
+        <w:t>Purpose: Status report on my first semester working with Spark</w:t>
+      </w:r>
+    </w:p>
+    <w:p>
+      <w:pPr>
+        <w:pStyle w:val="ListParagraph"/>
+        <w:numPr>
+          <w:ilvl w:val="0"/>
+          <w:numId w:val="1"/>
+        </w:numPr>
+      </w:pPr>
+      <w:r>
+        <w:t>Outline: what I did, what I learned, future plans</w:t>
+      </w:r>
+    </w:p>
+    <w:p>
+      <w:pPr>
+        <w:pStyle w:val="ListParagraph"/>
+        <w:numPr>
+          <w:ilvl w:val="0"/>
+          <w:numId w:val="1"/>
+        </w:numPr>
+      </w:pPr>
+      <w:r>
+        <w:t>k-means</w:t>
+      </w:r>
+    </w:p>
+    <w:p>
+      <w:pPr>
+        <w:pStyle w:val="ListParagraph"/>
+        <w:numPr>
+          <w:ilvl w:val="1"/>
+          <w:numId w:val="1"/>
+        </w:numPr>
+      </w:pPr>
+      <w:r>
+        <w:t>Quick intro</w:t>
+      </w:r>
+    </w:p>
+    <w:p>
+      <w:pPr>
+        <w:pStyle w:val="ListParagraph"/>
+        <w:numPr>
+          <w:ilvl w:val="1"/>
+          <w:numId w:val="1"/>
+        </w:numPr>
+      </w:pPr>
+      <w:r>
+        <w:t>Distributed flowchart</w:t>
+      </w:r>
+    </w:p>
+    <w:p>
+      <w:pPr>
+        <w:pStyle w:val="ListParagraph"/>
+        <w:numPr>
+          <w:ilvl w:val="1"/>
+          <w:numId w:val="1"/>
+        </w:numPr>
+      </w:pPr>
+      <w:r>
+        <w:t xml:space="preserve">Characteristics: </w:t>
+      </w:r>
+      <w:r>
+        <w:t>iterative, typically CPU-bound rather than network-bound</w:t>
+      </w:r>
+    </w:p>
+    <w:p>
+      <w:pPr>
+        <w:pStyle w:val="ListParagraph"/>
+        <w:numPr>
+          <w:ilvl w:val="2"/>
+          <w:numId w:val="1"/>
+        </w:numPr>
+      </w:pPr>
+      <w:r>
+        <w:t>Unless dealing with very high-dimensional points and centroids</w:t>
+      </w:r>
+    </w:p>
+    <w:p>
+      <w:pPr>
+        <w:pStyle w:val="ListParagraph"/>
+        <w:numPr>
+          <w:ilvl w:val="2"/>
+          <w:numId w:val="1"/>
+        </w:numPr>
+      </w:pPr>
+      <w:r>
+        <w:t>Or using an data-intensive stopping condition</w:t>
+      </w:r>
+    </w:p>
+    <w:p>
+      <w:pPr>
+        <w:pStyle w:val="ListParagraph"/>
+        <w:numPr>
+          <w:ilvl w:val="0"/>
+          <w:numId w:val="1"/>
+        </w:numPr>
+      </w:pPr>
+      <w:r>
+        <w:t>Spark implementation</w:t>
+      </w:r>
+    </w:p>
+    <w:p>
+      <w:pPr>
+        <w:pStyle w:val="ListParagraph"/>
+        <w:numPr>
+          <w:ilvl w:val="1"/>
+          <w:numId w:val="1"/>
+        </w:numPr>
+      </w:pPr>
+      <w:r>
+        <w:t>Implementation is simple, but parallelizing it is slightly less trivial than the current Spark examples</w:t>
+      </w:r>
+      <w:r>
+        <w:t xml:space="preserve"> because of the extra step of calculating partial sums</w:t>
+      </w:r>
+    </w:p>
+    <w:p>
+      <w:pPr>
+        <w:pStyle w:val="ListParagraph"/>
+        <w:numPr>
+          <w:ilvl w:val="2"/>
+          <w:numId w:val="1"/>
+        </w:numPr>
+      </w:pPr>
+      <w:r>
+        <w:t>(side-by-side code)</w:t>
+      </w:r>
+    </w:p>
+    <w:p>
+      <w:pPr>
+        <w:pStyle w:val="ListParagraph"/>
+        <w:numPr>
+          <w:ilvl w:val="0"/>
+          <w:numId w:val="1"/>
+        </w:numPr>
+      </w:pPr>
+      <w:r>
         <w:t>Collected benchmark data on…</w:t>
       </w:r>
     </w:p>
@@ -92,6 +230,18 @@
       <w:pPr>
         <w:pStyle w:val="ListParagraph"/>
         <w:numPr>
+          <w:ilvl w:val="2"/>
+          <w:numId w:val="1"/>
+        </w:numPr>
+      </w:pPr>
+      <w:r>
+        <w:t>Slightly sublinear speedup</w:t>
+      </w:r>
+    </w:p>
+    <w:p>
+      <w:pPr>
+        <w:pStyle w:val="ListParagraph"/>
+        <w:numPr>
           <w:ilvl w:val="1"/>
           <w:numId w:val="1"/>
         </w:numPr>
@@ -104,6 +254,18 @@
       <w:pPr>
         <w:pStyle w:val="ListParagraph"/>
         <w:numPr>
+          <w:ilvl w:val="2"/>
+          <w:numId w:val="1"/>
+        </w:numPr>
+      </w:pPr>
+      <w:r>
+        <w:t>As expected, k-means is CPU-bound so instances with higher CPU performed better</w:t>
+      </w:r>
+    </w:p>
+    <w:p>
+      <w:pPr>
+        <w:pStyle w:val="ListParagraph"/>
+        <w:numPr>
           <w:ilvl w:val="1"/>
           <w:numId w:val="1"/>
         </w:numPr>
@@ -116,12 +278,99 @@
       <w:pPr>
         <w:pStyle w:val="ListParagraph"/>
         <w:numPr>
+          <w:ilvl w:val="2"/>
+          <w:numId w:val="1"/>
+        </w:numPr>
+      </w:pPr>
+      <w:r>
+        <w:t>SoftReferenceCache and BoundedMemoryCache are the fastest</w:t>
+      </w:r>
+    </w:p>
+    <w:p>
+      <w:pPr>
+        <w:pStyle w:val="ListParagraph"/>
+        <w:numPr>
+          <w:ilvl w:val="2"/>
+          <w:numId w:val="1"/>
+        </w:numPr>
+      </w:pPr>
+      <w:r>
+        <w:t>memoryFraction is important</w:t>
+      </w:r>
+    </w:p>
+    <w:p>
+      <w:pPr>
+        <w:pStyle w:val="ListParagraph"/>
+        <w:numPr>
           <w:ilvl w:val="0"/>
           <w:numId w:val="1"/>
         </w:numPr>
       </w:pPr>
       <w:r>
         <w:t>Experiences:</w:t>
+      </w:r>
+    </w:p>
+    <w:p>
+      <w:pPr>
+        <w:pStyle w:val="ListParagraph"/>
+        <w:numPr>
+          <w:ilvl w:val="1"/>
+          <w:numId w:val="1"/>
+        </w:numPr>
+      </w:pPr>
+      <w:r>
+        <w:t>Spark is concise</w:t>
+      </w:r>
+    </w:p>
+    <w:p>
+      <w:pPr>
+        <w:pStyle w:val="ListParagraph"/>
+        <w:numPr>
+          <w:ilvl w:val="2"/>
+          <w:numId w:val="1"/>
+        </w:numPr>
+      </w:pPr>
+      <w:r>
+        <w:t>K-means implementation:</w:t>
+      </w:r>
+    </w:p>
+    <w:p>
+      <w:pPr>
+        <w:pStyle w:val="ListParagraph"/>
+        <w:numPr>
+          <w:ilvl w:val="3"/>
+          <w:numId w:val="1"/>
+        </w:numPr>
+      </w:pPr>
+      <w:r>
+        <w:t>On Windows Azure in C#: find . –iname *.cs | xargs wc –l =&gt; 5690 lines</w:t>
+      </w:r>
+    </w:p>
+    <w:p>
+      <w:pPr>
+        <w:pStyle w:val="ListParagraph"/>
+        <w:numPr>
+          <w:ilvl w:val="3"/>
+          <w:numId w:val="1"/>
+        </w:numPr>
+      </w:pPr>
+      <w:r>
+        <w:t>On Spark in Scala: find . –iname *.scala | xargs wc –l =&gt; 239 lines</w:t>
+      </w:r>
+    </w:p>
+    <w:p>
+      <w:pPr>
+        <w:pStyle w:val="ListParagraph"/>
+        <w:numPr>
+          <w:ilvl w:val="3"/>
+          <w:numId w:val="1"/>
+        </w:numPr>
+      </w:pPr>
+      <w:r>
+        <w:t xml:space="preserve">Not really a fair comparison because of different levels of abstraction and differences in the algorithm implemented – just for fun </w:t>
+      </w:r>
+      <w:r>
+        <w:sym w:font="Wingdings" w:char="F04A"/>
       </w:r>
     </w:p>
     <w:p>
@@ -202,130 +451,197 @@
         <w:t xml:space="preserve">Tasks can also appear to hang because of </w:t>
       </w:r>
       <w:r>
-        <w:t>insufficient heap size, but when you run top there’s no CPU usage. Mysterious</w:t>
+        <w:t xml:space="preserve">insufficient heap size, but when you run top there’s no CPU usage. </w:t>
+      </w:r>
+      <w:r>
+        <w:t xml:space="preserve">Possible solution: use </w:t>
+      </w:r>
+      <w:r>
+        <w:t>JVM flags to debug</w:t>
+      </w:r>
+    </w:p>
+    <w:p>
+      <w:pPr>
+        <w:pStyle w:val="ListParagraph"/>
+        <w:numPr>
+          <w:ilvl w:val="1"/>
+          <w:numId w:val="1"/>
+        </w:numPr>
+      </w:pPr>
+      <w:r>
+        <w:t>Repeatability is important, so scripting a task and running it on the cloud is a must</w:t>
+      </w:r>
+    </w:p>
+    <w:p>
+      <w:pPr>
+        <w:pStyle w:val="ListParagraph"/>
+        <w:numPr>
+          <w:ilvl w:val="2"/>
+          <w:numId w:val="1"/>
+        </w:numPr>
+      </w:pPr>
+      <w:r>
+        <w:lastRenderedPageBreak/>
+        <w:t>Current method: scripted setup over SSH after mesos-ec2 has launched the cluster</w:t>
+      </w:r>
+    </w:p>
+    <w:p>
+      <w:pPr>
+        <w:pStyle w:val="ListParagraph"/>
+        <w:numPr>
+          <w:ilvl w:val="2"/>
+          <w:numId w:val="1"/>
+        </w:numPr>
+      </w:pPr>
+      <w:r>
+        <w:t>Ideal (avoids setup time): create an AMI with code and pre-generated input data</w:t>
+      </w:r>
+    </w:p>
+    <w:p>
+      <w:pPr>
+        <w:pStyle w:val="ListParagraph"/>
+        <w:numPr>
+          <w:ilvl w:val="1"/>
+          <w:numId w:val="1"/>
+        </w:numPr>
+      </w:pPr>
+      <w:r>
+        <w:t xml:space="preserve">Writing an application with Spark </w:t>
+      </w:r>
+      <w:r>
+        <w:t>is not well-documented</w:t>
+      </w:r>
+    </w:p>
+    <w:p>
+      <w:pPr>
+        <w:pStyle w:val="ListParagraph"/>
+        <w:numPr>
+          <w:ilvl w:val="2"/>
+          <w:numId w:val="1"/>
+        </w:numPr>
+      </w:pPr>
+      <w:r>
+        <w:t>Currently building JARs with a custom Makefile</w:t>
+      </w:r>
+    </w:p>
+    <w:p>
+      <w:pPr>
+        <w:pStyle w:val="ListParagraph"/>
+        <w:numPr>
+          <w:ilvl w:val="2"/>
+          <w:numId w:val="1"/>
+        </w:numPr>
+      </w:pPr>
+      <w:r>
+        <w:t>Discovering what works takes trial and error</w:t>
+      </w:r>
+    </w:p>
+    <w:p>
+      <w:pPr>
+        <w:pStyle w:val="ListParagraph"/>
+        <w:numPr>
+          <w:ilvl w:val="2"/>
+          <w:numId w:val="1"/>
+        </w:numPr>
+      </w:pPr>
+      <w:r>
+        <w:t>I would be happy to write up the correct way as a wiki page</w:t>
+      </w:r>
+    </w:p>
+    <w:p>
+      <w:pPr>
+        <w:pStyle w:val="ListParagraph"/>
+        <w:numPr>
+          <w:ilvl w:val="1"/>
+          <w:numId w:val="1"/>
+        </w:numPr>
+      </w:pPr>
+      <w:r>
+        <w:t>Until recently, Mesos EC2 script needed</w:t>
+      </w:r>
+      <w:r>
+        <w:t xml:space="preserve"> a way to add instances to an existing cluster</w:t>
+      </w:r>
+    </w:p>
+    <w:p>
+      <w:pPr>
+        <w:pStyle w:val="ListParagraph"/>
+        <w:numPr>
+          <w:ilvl w:val="2"/>
+          <w:numId w:val="1"/>
+        </w:numPr>
+      </w:pPr>
+      <w:r>
+        <w:t>Stopping n instances and then launching 2n costs O(3n) instead of O(2n)</w:t>
+      </w:r>
+    </w:p>
+    <w:p>
+      <w:pPr>
+        <w:pStyle w:val="ListParagraph"/>
+        <w:numPr>
+          <w:ilvl w:val="2"/>
+          <w:numId w:val="1"/>
+        </w:numPr>
+      </w:pPr>
+      <w:r>
+        <w:t xml:space="preserve">Solution: </w:t>
+      </w:r>
+      <w:r>
+        <w:t>Manually launch new instances, run resume</w:t>
+      </w:r>
+    </w:p>
+    <w:p>
+      <w:pPr>
+        <w:pStyle w:val="ListParagraph"/>
+        <w:numPr>
+          <w:ilvl w:val="0"/>
+          <w:numId w:val="1"/>
+        </w:numPr>
+      </w:pPr>
+      <w:r>
+        <w:t>Future</w:t>
+      </w:r>
+    </w:p>
+    <w:p>
+      <w:pPr>
+        <w:pStyle w:val="ListParagraph"/>
+        <w:numPr>
+          <w:ilvl w:val="1"/>
+          <w:numId w:val="1"/>
+        </w:numPr>
+      </w:pPr>
+      <w:r>
+        <w:t>Improve the Spark core</w:t>
+      </w:r>
+    </w:p>
+    <w:p>
+      <w:pPr>
+        <w:pStyle w:val="ListParagraph"/>
+        <w:numPr>
+          <w:ilvl w:val="1"/>
+          <w:numId w:val="1"/>
+        </w:numPr>
+      </w:pPr>
+      <w:r>
+        <w:t>Build more applications on Spark: frameworks like Pregel, other machine learning algorithms</w:t>
+      </w:r>
+    </w:p>
+    <w:p>
+      <w:pPr>
+        <w:pStyle w:val="ListParagraph"/>
+        <w:numPr>
+          <w:ilvl w:val="1"/>
+          <w:numId w:val="1"/>
+        </w:numPr>
+      </w:pPr>
+      <w:r>
+        <w:t>Improve the Spark interfaces: data visualization, R integration</w:t>
+      </w:r>
+      <w:r>
+        <w:softHyphen/>
       </w:r>
       <w:bookmarkStart w:id="0" w:name="_GoBack"/>
       <w:bookmarkEnd w:id="0"/>
-    </w:p>
-    <w:p>
-      <w:pPr>
-        <w:pStyle w:val="ListParagraph"/>
-        <w:numPr>
-          <w:ilvl w:val="1"/>
-          <w:numId w:val="1"/>
-        </w:numPr>
-      </w:pPr>
-      <w:r>
-        <w:t>Repeatability is important, so scripting a task and running it on the cloud is a must</w:t>
-      </w:r>
-    </w:p>
-    <w:p>
-      <w:pPr>
-        <w:pStyle w:val="ListParagraph"/>
-        <w:numPr>
-          <w:ilvl w:val="2"/>
-          <w:numId w:val="1"/>
-        </w:numPr>
-      </w:pPr>
-      <w:r>
-        <w:t>Is there already an easy way to customize the AMI or hook into the setup script?</w:t>
-      </w:r>
-    </w:p>
-    <w:p>
-      <w:pPr>
-        <w:pStyle w:val="ListParagraph"/>
-        <w:numPr>
-          <w:ilvl w:val="2"/>
-          <w:numId w:val="1"/>
-        </w:numPr>
-      </w:pPr>
-      <w:r>
-        <w:t>My workaround: modify the setup script directly, or do the setup over SSH afterwards</w:t>
-      </w:r>
-    </w:p>
-    <w:p>
-      <w:pPr>
-        <w:pStyle w:val="ListParagraph"/>
-        <w:numPr>
-          <w:ilvl w:val="1"/>
-          <w:numId w:val="1"/>
-        </w:numPr>
-      </w:pPr>
-      <w:r>
-        <w:t xml:space="preserve">Writing an application with Spark </w:t>
-      </w:r>
-      <w:r>
-        <w:t>feels a little kludgy despite using JARs – am I doing it right?</w:t>
-      </w:r>
-    </w:p>
-    <w:p>
-      <w:pPr>
-        <w:pStyle w:val="ListParagraph"/>
-        <w:numPr>
-          <w:ilvl w:val="2"/>
-          <w:numId w:val="1"/>
-        </w:numPr>
-      </w:pPr>
-      <w:r>
-        <w:t>I wrote a custom Makefile to build Spark into a JAR and then build my own sources into a JAR with Spark in the classpath</w:t>
-      </w:r>
-    </w:p>
-    <w:p>
-      <w:pPr>
-        <w:pStyle w:val="ListParagraph"/>
-        <w:numPr>
-          <w:ilvl w:val="2"/>
-          <w:numId w:val="1"/>
-        </w:numPr>
-      </w:pPr>
-      <w:r>
-        <w:t>I manually added my project’s JAR to the SPARK_CLASSPATH in spark-env.sh</w:t>
-      </w:r>
-    </w:p>
-    <w:p>
-      <w:pPr>
-        <w:pStyle w:val="ListParagraph"/>
-        <w:numPr>
-          <w:ilvl w:val="2"/>
-          <w:numId w:val="1"/>
-        </w:numPr>
-      </w:pPr>
-      <w:r>
-        <w:t>I copied and modified the Spark run script to pass the classpath to Scala</w:t>
-      </w:r>
-    </w:p>
-    <w:p>
-      <w:pPr>
-        <w:pStyle w:val="ListParagraph"/>
-        <w:numPr>
-          <w:ilvl w:val="2"/>
-          <w:numId w:val="1"/>
-        </w:numPr>
-      </w:pPr>
-      <w:r>
-        <w:t>This is from trial and error – I would be happy to write up the correct way as a wiki page</w:t>
-      </w:r>
-    </w:p>
-    <w:p>
-      <w:pPr>
-        <w:pStyle w:val="ListParagraph"/>
-        <w:numPr>
-          <w:ilvl w:val="0"/>
-          <w:numId w:val="1"/>
-        </w:numPr>
-      </w:pPr>
-      <w:r>
-        <w:t>Lessons:</w:t>
-      </w:r>
-    </w:p>
-    <w:p>
-      <w:pPr>
-        <w:pStyle w:val="ListParagraph"/>
-        <w:numPr>
-          <w:ilvl w:val="1"/>
-          <w:numId w:val="1"/>
-        </w:numPr>
-      </w:pPr>
     </w:p>
     <w:sectPr>
       <w:pgSz w:w="12240" w:h="15840"/>
@@ -379,7 +695,7 @@
         <w:rFonts w:ascii="Wingdings" w:hAnsi="Wingdings" w:hint="default"/>
       </w:rPr>
     </w:lvl>
-    <w:lvl w:ilvl="3" w:tplc="04090001" w:tentative="1">
+    <w:lvl w:ilvl="3" w:tplc="04090001">
       <w:start w:val="1"/>
       <w:numFmt w:val="bullet"/>
       <w:lvlText w:val=""/>

</xml_diff>